<commit_message>
Remove obsolete SystemOS backup files and temporary edits; update Results_ProcessPlanning.docx.
</commit_message>
<xml_diff>
--- a/Results_ProcessPlanning.docx
+++ b/Results_ProcessPlanning.docx
@@ -153,21 +153,7 @@
         <w:rPr>
           <w:lang w:val="en-US"/>
         </w:rPr>
-        <w:t>Average Context Switches (</w:t>
-      </w:r>
-      <w:proofErr w:type="spellStart"/>
-      <w:r>
-        <w:rPr>
-          <w:lang w:val="en-US"/>
-        </w:rPr>
-        <w:t>completo</w:t>
-      </w:r>
-      <w:proofErr w:type="spellEnd"/>
-      <w:r>
-        <w:rPr>
-          <w:lang w:val="en-US"/>
-        </w:rPr>
-        <w:t>): 2.0</w:t>
+        <w:t>Average Context Switches (completo): 2.0</w:t>
       </w:r>
     </w:p>
     <w:p>
@@ -365,21 +351,7 @@
         <w:rPr>
           <w:lang w:val="en-US"/>
         </w:rPr>
-        <w:t>Average Context Switches (</w:t>
-      </w:r>
-      <w:proofErr w:type="spellStart"/>
-      <w:r>
-        <w:rPr>
-          <w:lang w:val="en-US"/>
-        </w:rPr>
-        <w:t>completo</w:t>
-      </w:r>
-      <w:proofErr w:type="spellEnd"/>
-      <w:r>
-        <w:rPr>
-          <w:lang w:val="en-US"/>
-        </w:rPr>
-        <w:t>): 2.0</w:t>
+        <w:t>Average Context Switches (completo): 2.0</w:t>
       </w:r>
     </w:p>
     <w:p>
@@ -597,21 +569,7 @@
         <w:rPr>
           <w:lang w:val="en-US"/>
         </w:rPr>
-        <w:t>Average Context Switches (</w:t>
-      </w:r>
-      <w:proofErr w:type="spellStart"/>
-      <w:r>
-        <w:rPr>
-          <w:lang w:val="en-US"/>
-        </w:rPr>
-        <w:t>completo</w:t>
-      </w:r>
-      <w:proofErr w:type="spellEnd"/>
-      <w:r>
-        <w:rPr>
-          <w:lang w:val="en-US"/>
-        </w:rPr>
-        <w:t>): 2.0</w:t>
+        <w:t>Average Context Switches (completo): 2.0</w:t>
       </w:r>
     </w:p>
     <w:p>
@@ -809,21 +767,7 @@
         <w:rPr>
           <w:lang w:val="en-US"/>
         </w:rPr>
-        <w:t>Average Context Switches (</w:t>
-      </w:r>
-      <w:proofErr w:type="spellStart"/>
-      <w:r>
-        <w:rPr>
-          <w:lang w:val="en-US"/>
-        </w:rPr>
-        <w:t>completo</w:t>
-      </w:r>
-      <w:proofErr w:type="spellEnd"/>
-      <w:r>
-        <w:rPr>
-          <w:lang w:val="en-US"/>
-        </w:rPr>
-        <w:t>): 2.0</w:t>
+        <w:t>Average Context Switches (completo): 2.0</w:t>
       </w:r>
     </w:p>
     <w:p>
@@ -1033,21 +977,7 @@
         <w:rPr>
           <w:lang w:val="en-US"/>
         </w:rPr>
-        <w:t>Average Context Switches (</w:t>
-      </w:r>
-      <w:proofErr w:type="spellStart"/>
-      <w:r>
-        <w:rPr>
-          <w:lang w:val="en-US"/>
-        </w:rPr>
-        <w:t>completo</w:t>
-      </w:r>
-      <w:proofErr w:type="spellEnd"/>
-      <w:r>
-        <w:rPr>
-          <w:lang w:val="en-US"/>
-        </w:rPr>
-        <w:t>): 2.75</w:t>
+        <w:t>Average Context Switches (completo): 2.75</w:t>
       </w:r>
     </w:p>
     <w:p>
@@ -1245,21 +1175,7 @@
         <w:rPr>
           <w:lang w:val="en-US"/>
         </w:rPr>
-        <w:t>Average Context Switches (</w:t>
-      </w:r>
-      <w:proofErr w:type="spellStart"/>
-      <w:r>
-        <w:rPr>
-          <w:lang w:val="en-US"/>
-        </w:rPr>
-        <w:t>completo</w:t>
-      </w:r>
-      <w:proofErr w:type="spellEnd"/>
-      <w:r>
-        <w:rPr>
-          <w:lang w:val="en-US"/>
-        </w:rPr>
-        <w:t>): 3.5</w:t>
+        <w:t>Average Context Switches (completo): 3.5</w:t>
       </w:r>
     </w:p>
     <w:p>
@@ -1469,21 +1385,7 @@
         <w:rPr>
           <w:lang w:val="en-US"/>
         </w:rPr>
-        <w:t>Average Context Switches (</w:t>
-      </w:r>
-      <w:proofErr w:type="spellStart"/>
-      <w:r>
-        <w:rPr>
-          <w:lang w:val="en-US"/>
-        </w:rPr>
-        <w:t>completo</w:t>
-      </w:r>
-      <w:proofErr w:type="spellEnd"/>
-      <w:r>
-        <w:rPr>
-          <w:lang w:val="en-US"/>
-        </w:rPr>
-        <w:t>): 3.25</w:t>
+        <w:t>Average Context Switches (completo): 3.25</w:t>
       </w:r>
     </w:p>
     <w:p>
@@ -1681,21 +1583,7 @@
         <w:rPr>
           <w:lang w:val="en-US"/>
         </w:rPr>
-        <w:t>Average Context Switches (</w:t>
-      </w:r>
-      <w:proofErr w:type="spellStart"/>
-      <w:r>
-        <w:rPr>
-          <w:lang w:val="en-US"/>
-        </w:rPr>
-        <w:t>completo</w:t>
-      </w:r>
-      <w:proofErr w:type="spellEnd"/>
-      <w:r>
-        <w:rPr>
-          <w:lang w:val="en-US"/>
-        </w:rPr>
-        <w:t>): 7.5</w:t>
+        <w:t>Average Context Switches (completo): 7.5</w:t>
       </w:r>
     </w:p>
     <w:p>
@@ -1725,15 +1613,49 @@
           <w:lang w:val="en-US"/>
         </w:rPr>
       </w:pPr>
-      <w:proofErr w:type="spellStart"/>
       <w:r>
         <w:rPr>
           <w:lang w:val="en-US"/>
         </w:rPr>
         <w:lastRenderedPageBreak/>
-        <w:t>PriorityQueue</w:t>
-      </w:r>
-      <w:proofErr w:type="spellEnd"/>
+        <w:t xml:space="preserve">PriorityQueue </w:t>
+      </w:r>
+      <w:r>
+        <w:rPr>
+          <w:lang w:val="en-US"/>
+        </w:rPr>
+        <w:t xml:space="preserve">- </w:t>
+      </w:r>
+      <w:r>
+        <w:rPr>
+          <w:lang w:val="en-US"/>
+        </w:rPr>
+        <w:t>RoundRobin(os,9)</w:t>
+      </w:r>
+      <w:r>
+        <w:rPr>
+          <w:lang w:val="en-US"/>
+        </w:rPr>
+        <w:t xml:space="preserve">, </w:t>
+      </w:r>
+      <w:r>
+        <w:rPr>
+          <w:lang w:val="en-US"/>
+        </w:rPr>
+        <w:t>RoundRobin(os,6)</w:t>
+      </w:r>
+      <w:r>
+        <w:rPr>
+          <w:lang w:val="en-US"/>
+        </w:rPr>
+        <w:t xml:space="preserve">, </w:t>
+      </w:r>
+      <w:r>
+        <w:rPr>
+          <w:lang w:val="en-US"/>
+        </w:rPr>
+        <w:t>RoundRobin(os,3)</w:t>
+      </w:r>
       <w:r>
         <w:rPr>
           <w:lang w:val="en-US"/>
@@ -1744,87 +1666,7 @@
         <w:rPr>
           <w:lang w:val="en-US"/>
         </w:rPr>
-        <w:t xml:space="preserve">- </w:t>
-      </w:r>
-      <w:proofErr w:type="spellStart"/>
-      <w:r>
-        <w:rPr>
-          <w:lang w:val="en-US"/>
-        </w:rPr>
-        <w:t>RoundRobin</w:t>
-      </w:r>
-      <w:proofErr w:type="spellEnd"/>
-      <w:r>
-        <w:rPr>
-          <w:lang w:val="en-US"/>
-        </w:rPr>
-        <w:t>(os,9)</w:t>
-      </w:r>
-      <w:r>
-        <w:rPr>
-          <w:lang w:val="en-US"/>
-        </w:rPr>
-        <w:t xml:space="preserve">, </w:t>
-      </w:r>
-      <w:proofErr w:type="spellStart"/>
-      <w:r>
-        <w:rPr>
-          <w:lang w:val="en-US"/>
-        </w:rPr>
-        <w:t>RoundRobin</w:t>
-      </w:r>
-      <w:proofErr w:type="spellEnd"/>
-      <w:r>
-        <w:rPr>
-          <w:lang w:val="en-US"/>
-        </w:rPr>
-        <w:t>(os,6)</w:t>
-      </w:r>
-      <w:r>
-        <w:rPr>
-          <w:lang w:val="en-US"/>
-        </w:rPr>
-        <w:t xml:space="preserve">, </w:t>
-      </w:r>
-      <w:proofErr w:type="spellStart"/>
-      <w:r>
-        <w:rPr>
-          <w:lang w:val="en-US"/>
-        </w:rPr>
-        <w:t>RoundRobin</w:t>
-      </w:r>
-      <w:proofErr w:type="spellEnd"/>
-      <w:r>
-        <w:rPr>
-          <w:lang w:val="en-US"/>
-        </w:rPr>
-        <w:t>(os,3)</w:t>
-      </w:r>
-      <w:r>
-        <w:rPr>
-          <w:lang w:val="en-US"/>
-        </w:rPr>
-        <w:t xml:space="preserve"> </w:t>
-      </w:r>
-      <w:r>
-        <w:rPr>
-          <w:lang w:val="en-US"/>
-        </w:rPr>
-        <w:t xml:space="preserve">,new </w:t>
-      </w:r>
-      <w:proofErr w:type="spellStart"/>
-      <w:r>
-        <w:rPr>
-          <w:lang w:val="en-US"/>
-        </w:rPr>
-        <w:t>RoundRobin</w:t>
-      </w:r>
-      <w:proofErr w:type="spellEnd"/>
-      <w:r>
-        <w:rPr>
-          <w:lang w:val="en-US"/>
-        </w:rPr>
-        <w:t>(os,2,false)</w:t>
+        <w:t>,new RoundRobin(os,2,false)</w:t>
       </w:r>
     </w:p>
     <w:p>
@@ -1992,21 +1834,7 @@
         <w:rPr>
           <w:lang w:val="en-US"/>
         </w:rPr>
-        <w:t>Average Context Switches (</w:t>
-      </w:r>
-      <w:proofErr w:type="spellStart"/>
-      <w:r>
-        <w:rPr>
-          <w:lang w:val="en-US"/>
-        </w:rPr>
-        <w:t>completo</w:t>
-      </w:r>
-      <w:proofErr w:type="spellEnd"/>
-      <w:r>
-        <w:rPr>
-          <w:lang w:val="en-US"/>
-        </w:rPr>
-        <w:t>): 3.75</w:t>
+        <w:t>Average Context Switches (completo): 3.75</w:t>
       </w:r>
     </w:p>
     <w:p>
@@ -2204,21 +2032,7 @@
         <w:rPr>
           <w:lang w:val="en-US"/>
         </w:rPr>
-        <w:t>Average Context Switches (</w:t>
-      </w:r>
-      <w:proofErr w:type="spellStart"/>
-      <w:r>
-        <w:rPr>
-          <w:lang w:val="en-US"/>
-        </w:rPr>
-        <w:t>completo</w:t>
-      </w:r>
-      <w:proofErr w:type="spellEnd"/>
-      <w:r>
-        <w:rPr>
-          <w:lang w:val="en-US"/>
-        </w:rPr>
-        <w:t>): 4.25</w:t>
+        <w:t>Average Context Switches (completo): 4.25</w:t>
       </w:r>
     </w:p>
     <w:p>
@@ -2247,31 +2061,7 @@
       </w:pPr>
       <w:r>
         <w:lastRenderedPageBreak/>
-        <w:t>MFQ - MFQ(</w:t>
-      </w:r>
-      <w:proofErr w:type="spellStart"/>
-      <w:r>
-        <w:t>os,new</w:t>
-      </w:r>
-      <w:proofErr w:type="spellEnd"/>
-      <w:r>
-        <w:t xml:space="preserve"> </w:t>
-      </w:r>
-      <w:proofErr w:type="spellStart"/>
-      <w:r>
-        <w:t>RoundRobin</w:t>
-      </w:r>
-      <w:proofErr w:type="spellEnd"/>
-      <w:r>
-        <w:t xml:space="preserve">(os,3), </w:t>
-      </w:r>
-      <w:proofErr w:type="spellStart"/>
-      <w:r>
-        <w:t>RoundRobin</w:t>
-      </w:r>
-      <w:proofErr w:type="spellEnd"/>
-      <w:r>
-        <w:t>(os,6), FCFS(os)</w:t>
+        <w:t>MFQ - MFQ(os,new RoundRobin(os,3), RoundRobin(os,6), FCFS(os)</w:t>
       </w:r>
     </w:p>
     <w:p>
@@ -2439,21 +2229,7 @@
         <w:rPr>
           <w:lang w:val="en-US"/>
         </w:rPr>
-        <w:t>Average Context Switches (</w:t>
-      </w:r>
-      <w:proofErr w:type="spellStart"/>
-      <w:r>
-        <w:rPr>
-          <w:lang w:val="en-US"/>
-        </w:rPr>
-        <w:t>completo</w:t>
-      </w:r>
-      <w:proofErr w:type="spellEnd"/>
-      <w:r>
-        <w:rPr>
-          <w:lang w:val="en-US"/>
-        </w:rPr>
-        <w:t>): 3.5</w:t>
+        <w:t>Average Context Switches (completo): 3.5</w:t>
       </w:r>
     </w:p>
     <w:p>
@@ -2651,21 +2427,7 @@
         <w:rPr>
           <w:lang w:val="en-US"/>
         </w:rPr>
-        <w:t>Average Context Switches (</w:t>
-      </w:r>
-      <w:proofErr w:type="spellStart"/>
-      <w:r>
-        <w:rPr>
-          <w:lang w:val="en-US"/>
-        </w:rPr>
-        <w:t>completo</w:t>
-      </w:r>
-      <w:proofErr w:type="spellEnd"/>
-      <w:r>
-        <w:rPr>
-          <w:lang w:val="en-US"/>
-        </w:rPr>
-        <w:t>): 5.75</w:t>
+        <w:t>Average Context Switches (completo): 5.75</w:t>
       </w:r>
     </w:p>
     <w:p>
@@ -2681,6 +2443,13 @@
         </w:rPr>
         <w:t>Average Response Time: 0.5</w:t>
       </w:r>
+    </w:p>
+    <w:p>
+      <w:pPr>
+        <w:rPr>
+          <w:lang w:val="en-US"/>
+        </w:rPr>
+      </w:pPr>
     </w:p>
     <w:sectPr>
       <w:pgSz w:w="12240" w:h="15840"/>
@@ -3092,12 +2861,13 @@
   <w:style w:type="paragraph" w:default="1" w:styleId="Normal">
     <w:name w:val="Normal"/>
     <w:qFormat/>
+    <w:rsid w:val="00585DE6"/>
   </w:style>
-  <w:style w:type="paragraph" w:styleId="Ttulo1">
+  <w:style w:type="paragraph" w:styleId="Heading1">
     <w:name w:val="heading 1"/>
     <w:basedOn w:val="Normal"/>
     <w:next w:val="Normal"/>
-    <w:link w:val="Ttulo1Car"/>
+    <w:link w:val="Heading1Char"/>
     <w:uiPriority w:val="9"/>
     <w:qFormat/>
     <w:rsid w:val="001B3F35"/>
@@ -3114,11 +2884,11 @@
       <w:szCs w:val="40"/>
     </w:rPr>
   </w:style>
-  <w:style w:type="paragraph" w:styleId="Ttulo2">
+  <w:style w:type="paragraph" w:styleId="Heading2">
     <w:name w:val="heading 2"/>
     <w:basedOn w:val="Normal"/>
     <w:next w:val="Normal"/>
-    <w:link w:val="Ttulo2Car"/>
+    <w:link w:val="Heading2Char"/>
     <w:uiPriority w:val="9"/>
     <w:semiHidden/>
     <w:unhideWhenUsed/>
@@ -3137,11 +2907,11 @@
       <w:szCs w:val="32"/>
     </w:rPr>
   </w:style>
-  <w:style w:type="paragraph" w:styleId="Ttulo3">
+  <w:style w:type="paragraph" w:styleId="Heading3">
     <w:name w:val="heading 3"/>
     <w:basedOn w:val="Normal"/>
     <w:next w:val="Normal"/>
-    <w:link w:val="Ttulo3Car"/>
+    <w:link w:val="Heading3Char"/>
     <w:uiPriority w:val="9"/>
     <w:semiHidden/>
     <w:unhideWhenUsed/>
@@ -3160,11 +2930,11 @@
       <w:szCs w:val="28"/>
     </w:rPr>
   </w:style>
-  <w:style w:type="paragraph" w:styleId="Ttulo4">
+  <w:style w:type="paragraph" w:styleId="Heading4">
     <w:name w:val="heading 4"/>
     <w:basedOn w:val="Normal"/>
     <w:next w:val="Normal"/>
-    <w:link w:val="Ttulo4Car"/>
+    <w:link w:val="Heading4Char"/>
     <w:uiPriority w:val="9"/>
     <w:semiHidden/>
     <w:unhideWhenUsed/>
@@ -3183,11 +2953,11 @@
       <w:color w:val="0F4761" w:themeColor="accent1" w:themeShade="BF"/>
     </w:rPr>
   </w:style>
-  <w:style w:type="paragraph" w:styleId="Ttulo5">
+  <w:style w:type="paragraph" w:styleId="Heading5">
     <w:name w:val="heading 5"/>
     <w:basedOn w:val="Normal"/>
     <w:next w:val="Normal"/>
-    <w:link w:val="Ttulo5Car"/>
+    <w:link w:val="Heading5Char"/>
     <w:uiPriority w:val="9"/>
     <w:semiHidden/>
     <w:unhideWhenUsed/>
@@ -3204,11 +2974,11 @@
       <w:color w:val="0F4761" w:themeColor="accent1" w:themeShade="BF"/>
     </w:rPr>
   </w:style>
-  <w:style w:type="paragraph" w:styleId="Ttulo6">
+  <w:style w:type="paragraph" w:styleId="Heading6">
     <w:name w:val="heading 6"/>
     <w:basedOn w:val="Normal"/>
     <w:next w:val="Normal"/>
-    <w:link w:val="Ttulo6Car"/>
+    <w:link w:val="Heading6Char"/>
     <w:uiPriority w:val="9"/>
     <w:semiHidden/>
     <w:unhideWhenUsed/>
@@ -3227,11 +2997,11 @@
       <w:color w:val="595959" w:themeColor="text1" w:themeTint="A6"/>
     </w:rPr>
   </w:style>
-  <w:style w:type="paragraph" w:styleId="Ttulo7">
+  <w:style w:type="paragraph" w:styleId="Heading7">
     <w:name w:val="heading 7"/>
     <w:basedOn w:val="Normal"/>
     <w:next w:val="Normal"/>
-    <w:link w:val="Ttulo7Car"/>
+    <w:link w:val="Heading7Char"/>
     <w:uiPriority w:val="9"/>
     <w:semiHidden/>
     <w:unhideWhenUsed/>
@@ -3248,11 +3018,11 @@
       <w:color w:val="595959" w:themeColor="text1" w:themeTint="A6"/>
     </w:rPr>
   </w:style>
-  <w:style w:type="paragraph" w:styleId="Ttulo8">
+  <w:style w:type="paragraph" w:styleId="Heading8">
     <w:name w:val="heading 8"/>
     <w:basedOn w:val="Normal"/>
     <w:next w:val="Normal"/>
-    <w:link w:val="Ttulo8Car"/>
+    <w:link w:val="Heading8Char"/>
     <w:uiPriority w:val="9"/>
     <w:semiHidden/>
     <w:unhideWhenUsed/>
@@ -3271,11 +3041,11 @@
       <w:color w:val="272727" w:themeColor="text1" w:themeTint="D8"/>
     </w:rPr>
   </w:style>
-  <w:style w:type="paragraph" w:styleId="Ttulo9">
+  <w:style w:type="paragraph" w:styleId="Heading9">
     <w:name w:val="heading 9"/>
     <w:basedOn w:val="Normal"/>
     <w:next w:val="Normal"/>
-    <w:link w:val="Ttulo9Car"/>
+    <w:link w:val="Heading9Char"/>
     <w:uiPriority w:val="9"/>
     <w:semiHidden/>
     <w:unhideWhenUsed/>
@@ -3292,13 +3062,13 @@
       <w:color w:val="272727" w:themeColor="text1" w:themeTint="D8"/>
     </w:rPr>
   </w:style>
-  <w:style w:type="character" w:default="1" w:styleId="Fuentedeprrafopredeter">
+  <w:style w:type="character" w:default="1" w:styleId="DefaultParagraphFont">
     <w:name w:val="Default Paragraph Font"/>
     <w:uiPriority w:val="1"/>
     <w:semiHidden/>
     <w:unhideWhenUsed/>
   </w:style>
-  <w:style w:type="table" w:default="1" w:styleId="Tablanormal">
+  <w:style w:type="table" w:default="1" w:styleId="TableNormal">
     <w:name w:val="Normal Table"/>
     <w:uiPriority w:val="99"/>
     <w:semiHidden/>
@@ -3313,16 +3083,16 @@
       </w:tblCellMar>
     </w:tblPr>
   </w:style>
-  <w:style w:type="numbering" w:default="1" w:styleId="Sinlista">
+  <w:style w:type="numbering" w:default="1" w:styleId="NoList">
     <w:name w:val="No List"/>
     <w:uiPriority w:val="99"/>
     <w:semiHidden/>
     <w:unhideWhenUsed/>
   </w:style>
-  <w:style w:type="character" w:customStyle="1" w:styleId="Ttulo1Car">
-    <w:name w:val="Título 1 Car"/>
-    <w:basedOn w:val="Fuentedeprrafopredeter"/>
-    <w:link w:val="Ttulo1"/>
+  <w:style w:type="character" w:customStyle="1" w:styleId="Heading1Char">
+    <w:name w:val="Heading 1 Char"/>
+    <w:basedOn w:val="DefaultParagraphFont"/>
+    <w:link w:val="Heading1"/>
     <w:uiPriority w:val="9"/>
     <w:rsid w:val="001B3F35"/>
     <w:rPr>
@@ -3332,10 +3102,10 @@
       <w:szCs w:val="40"/>
     </w:rPr>
   </w:style>
-  <w:style w:type="character" w:customStyle="1" w:styleId="Ttulo2Car">
-    <w:name w:val="Título 2 Car"/>
-    <w:basedOn w:val="Fuentedeprrafopredeter"/>
-    <w:link w:val="Ttulo2"/>
+  <w:style w:type="character" w:customStyle="1" w:styleId="Heading2Char">
+    <w:name w:val="Heading 2 Char"/>
+    <w:basedOn w:val="DefaultParagraphFont"/>
+    <w:link w:val="Heading2"/>
     <w:uiPriority w:val="9"/>
     <w:semiHidden/>
     <w:rsid w:val="001B3F35"/>
@@ -3346,10 +3116,10 @@
       <w:szCs w:val="32"/>
     </w:rPr>
   </w:style>
-  <w:style w:type="character" w:customStyle="1" w:styleId="Ttulo3Car">
-    <w:name w:val="Título 3 Car"/>
-    <w:basedOn w:val="Fuentedeprrafopredeter"/>
-    <w:link w:val="Ttulo3"/>
+  <w:style w:type="character" w:customStyle="1" w:styleId="Heading3Char">
+    <w:name w:val="Heading 3 Char"/>
+    <w:basedOn w:val="DefaultParagraphFont"/>
+    <w:link w:val="Heading3"/>
     <w:uiPriority w:val="9"/>
     <w:semiHidden/>
     <w:rsid w:val="001B3F35"/>
@@ -3360,10 +3130,10 @@
       <w:szCs w:val="28"/>
     </w:rPr>
   </w:style>
-  <w:style w:type="character" w:customStyle="1" w:styleId="Ttulo4Car">
-    <w:name w:val="Título 4 Car"/>
-    <w:basedOn w:val="Fuentedeprrafopredeter"/>
-    <w:link w:val="Ttulo4"/>
+  <w:style w:type="character" w:customStyle="1" w:styleId="Heading4Char">
+    <w:name w:val="Heading 4 Char"/>
+    <w:basedOn w:val="DefaultParagraphFont"/>
+    <w:link w:val="Heading4"/>
     <w:uiPriority w:val="9"/>
     <w:semiHidden/>
     <w:rsid w:val="001B3F35"/>
@@ -3374,10 +3144,10 @@
       <w:color w:val="0F4761" w:themeColor="accent1" w:themeShade="BF"/>
     </w:rPr>
   </w:style>
-  <w:style w:type="character" w:customStyle="1" w:styleId="Ttulo5Car">
-    <w:name w:val="Título 5 Car"/>
-    <w:basedOn w:val="Fuentedeprrafopredeter"/>
-    <w:link w:val="Ttulo5"/>
+  <w:style w:type="character" w:customStyle="1" w:styleId="Heading5Char">
+    <w:name w:val="Heading 5 Char"/>
+    <w:basedOn w:val="DefaultParagraphFont"/>
+    <w:link w:val="Heading5"/>
     <w:uiPriority w:val="9"/>
     <w:semiHidden/>
     <w:rsid w:val="001B3F35"/>
@@ -3386,10 +3156,10 @@
       <w:color w:val="0F4761" w:themeColor="accent1" w:themeShade="BF"/>
     </w:rPr>
   </w:style>
-  <w:style w:type="character" w:customStyle="1" w:styleId="Ttulo6Car">
-    <w:name w:val="Título 6 Car"/>
-    <w:basedOn w:val="Fuentedeprrafopredeter"/>
-    <w:link w:val="Ttulo6"/>
+  <w:style w:type="character" w:customStyle="1" w:styleId="Heading6Char">
+    <w:name w:val="Heading 6 Char"/>
+    <w:basedOn w:val="DefaultParagraphFont"/>
+    <w:link w:val="Heading6"/>
     <w:uiPriority w:val="9"/>
     <w:semiHidden/>
     <w:rsid w:val="001B3F35"/>
@@ -3400,10 +3170,10 @@
       <w:color w:val="595959" w:themeColor="text1" w:themeTint="A6"/>
     </w:rPr>
   </w:style>
-  <w:style w:type="character" w:customStyle="1" w:styleId="Ttulo7Car">
-    <w:name w:val="Título 7 Car"/>
-    <w:basedOn w:val="Fuentedeprrafopredeter"/>
-    <w:link w:val="Ttulo7"/>
+  <w:style w:type="character" w:customStyle="1" w:styleId="Heading7Char">
+    <w:name w:val="Heading 7 Char"/>
+    <w:basedOn w:val="DefaultParagraphFont"/>
+    <w:link w:val="Heading7"/>
     <w:uiPriority w:val="9"/>
     <w:semiHidden/>
     <w:rsid w:val="001B3F35"/>
@@ -3412,10 +3182,10 @@
       <w:color w:val="595959" w:themeColor="text1" w:themeTint="A6"/>
     </w:rPr>
   </w:style>
-  <w:style w:type="character" w:customStyle="1" w:styleId="Ttulo8Car">
-    <w:name w:val="Título 8 Car"/>
-    <w:basedOn w:val="Fuentedeprrafopredeter"/>
-    <w:link w:val="Ttulo8"/>
+  <w:style w:type="character" w:customStyle="1" w:styleId="Heading8Char">
+    <w:name w:val="Heading 8 Char"/>
+    <w:basedOn w:val="DefaultParagraphFont"/>
+    <w:link w:val="Heading8"/>
     <w:uiPriority w:val="9"/>
     <w:semiHidden/>
     <w:rsid w:val="001B3F35"/>
@@ -3426,10 +3196,10 @@
       <w:color w:val="272727" w:themeColor="text1" w:themeTint="D8"/>
     </w:rPr>
   </w:style>
-  <w:style w:type="character" w:customStyle="1" w:styleId="Ttulo9Car">
-    <w:name w:val="Título 9 Car"/>
-    <w:basedOn w:val="Fuentedeprrafopredeter"/>
-    <w:link w:val="Ttulo9"/>
+  <w:style w:type="character" w:customStyle="1" w:styleId="Heading9Char">
+    <w:name w:val="Heading 9 Char"/>
+    <w:basedOn w:val="DefaultParagraphFont"/>
+    <w:link w:val="Heading9"/>
     <w:uiPriority w:val="9"/>
     <w:semiHidden/>
     <w:rsid w:val="001B3F35"/>
@@ -3438,11 +3208,11 @@
       <w:color w:val="272727" w:themeColor="text1" w:themeTint="D8"/>
     </w:rPr>
   </w:style>
-  <w:style w:type="paragraph" w:styleId="Ttulo">
+  <w:style w:type="paragraph" w:styleId="Title">
     <w:name w:val="Title"/>
     <w:basedOn w:val="Normal"/>
     <w:next w:val="Normal"/>
-    <w:link w:val="TtuloCar"/>
+    <w:link w:val="TitleChar"/>
     <w:uiPriority w:val="10"/>
     <w:qFormat/>
     <w:rsid w:val="001B3F35"/>
@@ -3458,10 +3228,10 @@
       <w:szCs w:val="56"/>
     </w:rPr>
   </w:style>
-  <w:style w:type="character" w:customStyle="1" w:styleId="TtuloCar">
-    <w:name w:val="Título Car"/>
-    <w:basedOn w:val="Fuentedeprrafopredeter"/>
-    <w:link w:val="Ttulo"/>
+  <w:style w:type="character" w:customStyle="1" w:styleId="TitleChar">
+    <w:name w:val="Title Char"/>
+    <w:basedOn w:val="DefaultParagraphFont"/>
+    <w:link w:val="Title"/>
     <w:uiPriority w:val="10"/>
     <w:rsid w:val="001B3F35"/>
     <w:rPr>
@@ -3472,11 +3242,11 @@
       <w:szCs w:val="56"/>
     </w:rPr>
   </w:style>
-  <w:style w:type="paragraph" w:styleId="Subttulo">
+  <w:style w:type="paragraph" w:styleId="Subtitle">
     <w:name w:val="Subtitle"/>
     <w:basedOn w:val="Normal"/>
     <w:next w:val="Normal"/>
-    <w:link w:val="SubttuloCar"/>
+    <w:link w:val="SubtitleChar"/>
     <w:uiPriority w:val="11"/>
     <w:qFormat/>
     <w:rsid w:val="001B3F35"/>
@@ -3493,10 +3263,10 @@
       <w:szCs w:val="28"/>
     </w:rPr>
   </w:style>
-  <w:style w:type="character" w:customStyle="1" w:styleId="SubttuloCar">
-    <w:name w:val="Subtítulo Car"/>
-    <w:basedOn w:val="Fuentedeprrafopredeter"/>
-    <w:link w:val="Subttulo"/>
+  <w:style w:type="character" w:customStyle="1" w:styleId="SubtitleChar">
+    <w:name w:val="Subtitle Char"/>
+    <w:basedOn w:val="DefaultParagraphFont"/>
+    <w:link w:val="Subtitle"/>
     <w:uiPriority w:val="11"/>
     <w:rsid w:val="001B3F35"/>
     <w:rPr>
@@ -3507,11 +3277,11 @@
       <w:szCs w:val="28"/>
     </w:rPr>
   </w:style>
-  <w:style w:type="paragraph" w:styleId="Cita">
+  <w:style w:type="paragraph" w:styleId="Quote">
     <w:name w:val="Quote"/>
     <w:basedOn w:val="Normal"/>
     <w:next w:val="Normal"/>
-    <w:link w:val="CitaCar"/>
+    <w:link w:val="QuoteChar"/>
     <w:uiPriority w:val="29"/>
     <w:qFormat/>
     <w:rsid w:val="001B3F35"/>
@@ -3525,10 +3295,10 @@
       <w:color w:val="404040" w:themeColor="text1" w:themeTint="BF"/>
     </w:rPr>
   </w:style>
-  <w:style w:type="character" w:customStyle="1" w:styleId="CitaCar">
-    <w:name w:val="Cita Car"/>
-    <w:basedOn w:val="Fuentedeprrafopredeter"/>
-    <w:link w:val="Cita"/>
+  <w:style w:type="character" w:customStyle="1" w:styleId="QuoteChar">
+    <w:name w:val="Quote Char"/>
+    <w:basedOn w:val="DefaultParagraphFont"/>
+    <w:link w:val="Quote"/>
     <w:uiPriority w:val="29"/>
     <w:rsid w:val="001B3F35"/>
     <w:rPr>
@@ -3537,7 +3307,7 @@
       <w:color w:val="404040" w:themeColor="text1" w:themeTint="BF"/>
     </w:rPr>
   </w:style>
-  <w:style w:type="paragraph" w:styleId="Prrafodelista">
+  <w:style w:type="paragraph" w:styleId="ListParagraph">
     <w:name w:val="List Paragraph"/>
     <w:basedOn w:val="Normal"/>
     <w:uiPriority w:val="34"/>
@@ -3548,9 +3318,9 @@
       <w:contextualSpacing/>
     </w:pPr>
   </w:style>
-  <w:style w:type="character" w:styleId="nfasisintenso">
+  <w:style w:type="character" w:styleId="IntenseEmphasis">
     <w:name w:val="Intense Emphasis"/>
-    <w:basedOn w:val="Fuentedeprrafopredeter"/>
+    <w:basedOn w:val="DefaultParagraphFont"/>
     <w:uiPriority w:val="21"/>
     <w:qFormat/>
     <w:rsid w:val="001B3F35"/>
@@ -3560,11 +3330,11 @@
       <w:color w:val="0F4761" w:themeColor="accent1" w:themeShade="BF"/>
     </w:rPr>
   </w:style>
-  <w:style w:type="paragraph" w:styleId="Citadestacada">
+  <w:style w:type="paragraph" w:styleId="IntenseQuote">
     <w:name w:val="Intense Quote"/>
     <w:basedOn w:val="Normal"/>
     <w:next w:val="Normal"/>
-    <w:link w:val="CitadestacadaCar"/>
+    <w:link w:val="IntenseQuoteChar"/>
     <w:uiPriority w:val="30"/>
     <w:qFormat/>
     <w:rsid w:val="001B3F35"/>
@@ -3583,10 +3353,10 @@
       <w:color w:val="0F4761" w:themeColor="accent1" w:themeShade="BF"/>
     </w:rPr>
   </w:style>
-  <w:style w:type="character" w:customStyle="1" w:styleId="CitadestacadaCar">
-    <w:name w:val="Cita destacada Car"/>
-    <w:basedOn w:val="Fuentedeprrafopredeter"/>
-    <w:link w:val="Citadestacada"/>
+  <w:style w:type="character" w:customStyle="1" w:styleId="IntenseQuoteChar">
+    <w:name w:val="Intense Quote Char"/>
+    <w:basedOn w:val="DefaultParagraphFont"/>
+    <w:link w:val="IntenseQuote"/>
     <w:uiPriority w:val="30"/>
     <w:rsid w:val="001B3F35"/>
     <w:rPr>
@@ -3595,9 +3365,9 @@
       <w:color w:val="0F4761" w:themeColor="accent1" w:themeShade="BF"/>
     </w:rPr>
   </w:style>
-  <w:style w:type="character" w:styleId="Referenciaintensa">
+  <w:style w:type="character" w:styleId="IntenseReference">
     <w:name w:val="Intense Reference"/>
-    <w:basedOn w:val="Fuentedeprrafopredeter"/>
+    <w:basedOn w:val="DefaultParagraphFont"/>
     <w:uiPriority w:val="32"/>
     <w:qFormat/>
     <w:rsid w:val="001B3F35"/>

</xml_diff>